<commit_message>
aggiunte modifiche al ramo1
</commit_message>
<xml_diff>
--- a/es.docx
+++ b/es.docx
@@ -9,16 +9,21 @@
     </w:p>
     <w:p>
       <w:r>
-        <w:t xml:space="preserve">PARAGRAFO </w:t>
-      </w:r>
-      <w:r>
-        <w:t>2</w:t>
+        <w:t>PARAGRAFO 2</w:t>
       </w:r>
     </w:p>
     <w:p>
+      <w:r>
+        <w:t xml:space="preserve">Ramo1: </w:t>
+      </w:r>
       <w:bookmarkStart w:id="0" w:name="_GoBack"/>
       <w:bookmarkEnd w:id="0"/>
+      <w:r>
+        <w:t>inizio modifiche ramo1</w:t>
+      </w:r>
     </w:p>
+    <w:p/>
+    <w:p/>
     <w:p/>
     <w:sectPr>
       <w:pgSz w:w="11906" w:h="16838"/>

</xml_diff>

<commit_message>
aggiunte ulteriori modifiche al ramo1
</commit_message>
<xml_diff>
--- a/es.docx
+++ b/es.docx
@@ -14,13 +14,15 @@
     </w:p>
     <w:p>
       <w:r>
-        <w:t xml:space="preserve">Ramo1: </w:t>
+        <w:t>Ramo1: inizio modifiche ramo1</w:t>
       </w:r>
+      <w:r>
+        <w:t xml:space="preserve"> – seconda modifica</w:t>
+      </w:r>
+    </w:p>
+    <w:p>
       <w:bookmarkStart w:id="0" w:name="_GoBack"/>
       <w:bookmarkEnd w:id="0"/>
-      <w:r>
-        <w:t>inizio modifiche ramo1</w:t>
-      </w:r>
     </w:p>
     <w:p/>
     <w:p/>

</xml_diff>